<commit_message>
Update code Add authentication filter
</commit_message>
<xml_diff>
--- a/Connoisseur Backend API Design.docx
+++ b/Connoisseur Backend API Design.docx
@@ -2,10 +2,7 @@
 <file path=word/document.xml><?xml version="1.0" encoding="utf-8"?>
 <w:document xmlns:wpc="http://schemas.microsoft.com/office/word/2010/wordprocessingCanvas" xmlns:mo="http://schemas.microsoft.com/office/mac/office/2008/main" xmlns:mc="http://schemas.openxmlformats.org/markup-compatibility/2006" xmlns:mv="urn:schemas-microsoft-com:mac:vml" xmlns:o="urn:schemas-microsoft-com:office:office" xmlns:r="http://schemas.openxmlformats.org/officeDocument/2006/relationships" xmlns:m="http://schemas.openxmlformats.org/officeDocument/2006/math" xmlns:v="urn:schemas-microsoft-com:vml" xmlns:wp14="http://schemas.microsoft.com/office/word/2010/wordprocessingDrawing" xmlns:wp="http://schemas.openxmlformats.org/drawingml/2006/wordprocessingDrawing" xmlns:w10="urn:schemas-microsoft-com:office:word" xmlns:w="http://schemas.openxmlformats.org/wordprocessingml/2006/main" xmlns:w14="http://schemas.microsoft.com/office/word/2010/wordml" xmlns:w15="http://schemas.microsoft.com/office/word/2012/wordml" xmlns:wpg="http://schemas.microsoft.com/office/word/2010/wordprocessingGroup" xmlns:wpi="http://schemas.microsoft.com/office/word/2010/wordprocessingInk" xmlns:wne="http://schemas.microsoft.com/office/word/2006/wordml" xmlns:wps="http://schemas.microsoft.com/office/word/2010/wordprocessingShape" mc:Ignorable="w14 w15 wp14">
   <w:body>
-    <w:p>
-      <w:bookmarkStart w:id="0" w:name="_GoBack"/>
-    </w:p>
-    <w:bookmarkEnd w:id="0"/>
+    <w:p/>
     <w:p>
       <w:pPr>
         <w:pStyle w:val="Title"/>
@@ -1858,46 +1855,46 @@
       <w:pPr>
         <w:pStyle w:val="Heading1"/>
       </w:pPr>
-      <w:bookmarkStart w:id="1" w:name="_Toc480551285"/>
+      <w:bookmarkStart w:id="0" w:name="_Toc480551285"/>
       <w:r>
         <w:t>Objectives</w:t>
       </w:r>
+      <w:bookmarkEnd w:id="0"/>
+    </w:p>
+    <w:p/>
+    <w:p>
+      <w:r>
+        <w:t>Connoisseur Backend API provides api calls to support all Connoisseur website, iOS or Android client features</w:t>
+      </w:r>
+    </w:p>
+    <w:p/>
+    <w:p>
+      <w:r>
+        <w:br w:type="page"/>
+      </w:r>
+    </w:p>
+    <w:p/>
+    <w:p/>
+    <w:p>
+      <w:pPr>
+        <w:pStyle w:val="Heading1"/>
+      </w:pPr>
+      <w:bookmarkStart w:id="1" w:name="_Toc480551286"/>
+      <w:r>
+        <w:t>Design Principal</w:t>
+      </w:r>
       <w:bookmarkEnd w:id="1"/>
     </w:p>
     <w:p/>
     <w:p>
-      <w:r>
-        <w:t>Connoisseur Backend API provides api calls to support all Connoisseur website, iOS or Android client features</w:t>
-      </w:r>
-    </w:p>
-    <w:p/>
-    <w:p>
-      <w:r>
-        <w:br w:type="page"/>
-      </w:r>
-    </w:p>
-    <w:p/>
-    <w:p/>
-    <w:p>
-      <w:pPr>
-        <w:pStyle w:val="Heading1"/>
-      </w:pPr>
-      <w:bookmarkStart w:id="2" w:name="_Toc480551286"/>
-      <w:r>
-        <w:t>Design Principal</w:t>
+      <w:pPr>
+        <w:pStyle w:val="Heading2"/>
+      </w:pPr>
+      <w:bookmarkStart w:id="2" w:name="_Toc480551287"/>
+      <w:r>
+        <w:t>Versioning &amp; Compatibility</w:t>
       </w:r>
       <w:bookmarkEnd w:id="2"/>
-    </w:p>
-    <w:p/>
-    <w:p>
-      <w:pPr>
-        <w:pStyle w:val="Heading2"/>
-      </w:pPr>
-      <w:bookmarkStart w:id="3" w:name="_Toc480551287"/>
-      <w:r>
-        <w:t>Versioning &amp; Compatibility</w:t>
-      </w:r>
-      <w:bookmarkEnd w:id="3"/>
     </w:p>
     <w:p>
       <w:pPr>
@@ -2072,11 +2069,11 @@
       <w:pPr>
         <w:pStyle w:val="Heading2"/>
       </w:pPr>
-      <w:bookmarkStart w:id="4" w:name="_Toc480551288"/>
+      <w:bookmarkStart w:id="3" w:name="_Toc480551288"/>
       <w:r>
         <w:t>Name Space</w:t>
       </w:r>
-      <w:bookmarkEnd w:id="4"/>
+      <w:bookmarkEnd w:id="3"/>
     </w:p>
     <w:p>
       <w:pPr>
@@ -2088,15 +2085,7 @@
       </w:r>
       <w:r>
         <w:br/>
-        <w:t xml:space="preserve"> https://{yoursubdomain</w:t>
-      </w:r>
-      <w:proofErr w:type="gramStart"/>
-      <w:r>
-        <w:t>}.dinningconnoisseur.com</w:t>
-      </w:r>
-      <w:proofErr w:type="gramEnd"/>
-      <w:r>
-        <w:t xml:space="preserve"> /api/{apiversion} and API version.</w:t>
+        <w:t xml:space="preserve"> https://{yoursubdomain}.dinningconnoisseur.com /api/{apiversion} and API version.</w:t>
       </w:r>
     </w:p>
     <w:p>
@@ -2117,91 +2106,83 @@
       <w:pPr>
         <w:pStyle w:val="Heading2"/>
       </w:pPr>
-      <w:bookmarkStart w:id="5" w:name="_Toc480551289"/>
+      <w:bookmarkStart w:id="4" w:name="_Toc480551289"/>
       <w:r>
         <w:t>Media Type</w:t>
       </w:r>
+      <w:bookmarkEnd w:id="4"/>
+    </w:p>
+    <w:p>
+      <w:pPr>
+        <w:pStyle w:val="ListParagraph"/>
+      </w:pPr>
+      <w:r>
+        <w:t>The API currently only supports JSON as an exchange format. Be sure to set both the Content-Type and Accept headers for every request as application/json.</w:t>
+      </w:r>
+    </w:p>
+    <w:p>
+      <w:pPr>
+        <w:pStyle w:val="ListParagraph"/>
+      </w:pPr>
+    </w:p>
+    <w:p>
+      <w:pPr>
+        <w:pStyle w:val="ListParagraph"/>
+      </w:pPr>
+      <w:r>
+        <w:t>All Date objects are returned in ISO 8601 format:</w:t>
+      </w:r>
+    </w:p>
+    <w:p>
+      <w:pPr>
+        <w:pStyle w:val="ListParagraph"/>
+      </w:pPr>
+    </w:p>
+    <w:p>
+      <w:pPr>
+        <w:pStyle w:val="ListParagraph"/>
+      </w:pPr>
+      <w:r>
+        <w:t>YYYY-MM-DDTHH:mm:ss.SSSZ</w:t>
+      </w:r>
+    </w:p>
+    <w:p>
+      <w:pPr>
+        <w:pStyle w:val="ListParagraph"/>
+      </w:pPr>
+    </w:p>
+    <w:p/>
+    <w:p>
+      <w:pPr>
+        <w:pStyle w:val="Heading2"/>
+      </w:pPr>
+      <w:bookmarkStart w:id="5" w:name="_Toc480551290"/>
+      <w:r>
+        <w:t>Character Set</w:t>
+      </w:r>
       <w:bookmarkEnd w:id="5"/>
     </w:p>
     <w:p>
       <w:pPr>
-        <w:pStyle w:val="ListParagraph"/>
-      </w:pPr>
-      <w:r>
-        <w:t>The API currently only supports JSON as an exchange format. Be sure to set both the Content-Type and Accept headers for every request as application/json.</w:t>
-      </w:r>
-    </w:p>
-    <w:p>
-      <w:pPr>
-        <w:pStyle w:val="ListParagraph"/>
-      </w:pPr>
-    </w:p>
-    <w:p>
-      <w:pPr>
-        <w:pStyle w:val="ListParagraph"/>
-      </w:pPr>
-      <w:r>
-        <w:t>All Date objects are returned in ISO 8601 format:</w:t>
-      </w:r>
-    </w:p>
-    <w:p>
-      <w:pPr>
-        <w:pStyle w:val="ListParagraph"/>
-      </w:pPr>
-    </w:p>
-    <w:p>
-      <w:pPr>
-        <w:pStyle w:val="ListParagraph"/>
-      </w:pPr>
-      <w:r>
-        <w:t>YYYY-MM-DDTHH:</w:t>
-      </w:r>
-      <w:proofErr w:type="gramStart"/>
-      <w:r>
-        <w:t>mm:ss</w:t>
-      </w:r>
-      <w:proofErr w:type="gramEnd"/>
-      <w:r>
-        <w:t>.SSSZ</w:t>
-      </w:r>
-    </w:p>
-    <w:p>
-      <w:pPr>
-        <w:pStyle w:val="ListParagraph"/>
-      </w:pPr>
-    </w:p>
-    <w:p/>
+        <w:ind w:left="360"/>
+      </w:pPr>
+      <w:r>
+        <w:t>Use UTF-8</w:t>
+      </w:r>
+      <w:r>
+        <w:br/>
+      </w:r>
+    </w:p>
     <w:p>
       <w:pPr>
         <w:pStyle w:val="Heading2"/>
       </w:pPr>
-      <w:bookmarkStart w:id="6" w:name="_Toc480551290"/>
-      <w:r>
-        <w:t>Character Set</w:t>
-      </w:r>
-      <w:bookmarkEnd w:id="6"/>
-    </w:p>
-    <w:p>
-      <w:pPr>
-        <w:ind w:left="360"/>
-      </w:pPr>
-      <w:r>
-        <w:t>Use UTF-8</w:t>
-      </w:r>
-      <w:r>
-        <w:br/>
-      </w:r>
-    </w:p>
-    <w:p>
-      <w:pPr>
-        <w:pStyle w:val="Heading2"/>
-      </w:pPr>
-      <w:bookmarkStart w:id="7" w:name="_Toc480551291"/>
+      <w:bookmarkStart w:id="6" w:name="_Toc480551291"/>
       <w:r>
         <w:lastRenderedPageBreak/>
         <w:t>HTTP verbs</w:t>
       </w:r>
-      <w:bookmarkEnd w:id="7"/>
+      <w:bookmarkEnd w:id="6"/>
     </w:p>
     <w:p>
       <w:pPr>
@@ -2237,15 +2218,7 @@
       </w:r>
       <w:r>
         <w:br/>
-        <w:t xml:space="preserve">use for retrieve server </w:t>
-      </w:r>
-      <w:proofErr w:type="gramStart"/>
-      <w:r>
-        <w:t>resource(</w:t>
-      </w:r>
-      <w:proofErr w:type="gramEnd"/>
-      <w:r>
-        <w:t>not changing server state)</w:t>
+        <w:t>use for retrieve server resource(not changing server state)</w:t>
       </w:r>
     </w:p>
     <w:p>
@@ -2301,15 +2274,7 @@
       </w:r>
       <w:r>
         <w:br/>
-        <w:t xml:space="preserve">used for </w:t>
-      </w:r>
-      <w:proofErr w:type="gramStart"/>
-      <w:r>
-        <w:t>replace</w:t>
-      </w:r>
-      <w:proofErr w:type="gramEnd"/>
-      <w:r>
-        <w:t xml:space="preserve"> resource</w:t>
+        <w:t>used for replace resource</w:t>
       </w:r>
       <w:r>
         <w:br/>
@@ -2329,15 +2294,7 @@
         <w:pStyle w:val="ListParagraph"/>
       </w:pPr>
       <w:r>
-        <w:t xml:space="preserve">Used for </w:t>
-      </w:r>
-      <w:proofErr w:type="gramStart"/>
-      <w:r>
-        <w:t>delete</w:t>
-      </w:r>
-      <w:proofErr w:type="gramEnd"/>
-      <w:r>
-        <w:t xml:space="preserve"> resource</w:t>
+        <w:t>Used for delete resource</w:t>
       </w:r>
     </w:p>
     <w:p/>
@@ -2345,11 +2302,11 @@
       <w:pPr>
         <w:pStyle w:val="Heading2"/>
       </w:pPr>
-      <w:bookmarkStart w:id="8" w:name="_Toc480551292"/>
+      <w:bookmarkStart w:id="7" w:name="_Toc480551292"/>
       <w:r>
         <w:t>Errors</w:t>
       </w:r>
-      <w:bookmarkEnd w:id="8"/>
+      <w:bookmarkEnd w:id="7"/>
     </w:p>
     <w:p>
       <w:pPr>
@@ -2397,15 +2354,7 @@
         <w:pStyle w:val="ListParagraph"/>
       </w:pPr>
       <w:r>
-        <w:t xml:space="preserve">Application Error Codes will </w:t>
-      </w:r>
-      <w:proofErr w:type="gramStart"/>
-      <w:r>
-        <w:t>used</w:t>
-      </w:r>
-      <w:proofErr w:type="gramEnd"/>
-      <w:r>
-        <w:t xml:space="preserve"> to indicate the exact error message</w:t>
+        <w:t>Application Error Codes will used to indicate the exact error message</w:t>
       </w:r>
       <w:r>
         <w:br/>
@@ -2452,11 +2401,11 @@
       <w:pPr>
         <w:pStyle w:val="Heading2"/>
       </w:pPr>
-      <w:bookmarkStart w:id="9" w:name="_Toc480551293"/>
+      <w:bookmarkStart w:id="8" w:name="_Toc480551293"/>
       <w:r>
         <w:t>Authentication</w:t>
       </w:r>
-      <w:bookmarkEnd w:id="9"/>
+      <w:bookmarkEnd w:id="8"/>
     </w:p>
     <w:p>
       <w:pPr>
@@ -2468,15 +2417,7 @@
         <w:pStyle w:val="ListParagraph"/>
       </w:pPr>
       <w:r>
-        <w:t>All protected api endpoint calls should have an “</w:t>
-      </w:r>
-      <w:proofErr w:type="gramStart"/>
-      <w:r>
-        <w:t>Authorization:{</w:t>
-      </w:r>
-      <w:proofErr w:type="gramEnd"/>
-      <w:r>
-        <w:t xml:space="preserve">token}” header or “Authorization:{token}” cookie. </w:t>
+        <w:t xml:space="preserve">All protected api endpoint calls should have an “Authorization:{token}” header or “Authorization:{token}” cookie. </w:t>
       </w:r>
     </w:p>
     <w:p>
@@ -2505,39 +2446,33 @@
       <w:pPr>
         <w:pStyle w:val="Heading2"/>
       </w:pPr>
-      <w:bookmarkStart w:id="10" w:name="_Toc480551294"/>
+      <w:bookmarkStart w:id="9" w:name="_Toc480551294"/>
       <w:r>
         <w:lastRenderedPageBreak/>
         <w:t>Pagination</w:t>
       </w:r>
+      <w:bookmarkEnd w:id="9"/>
+      <w:r>
+        <w:br/>
+      </w:r>
+    </w:p>
+    <w:p>
+      <w:pPr>
+        <w:pStyle w:val="ListParagraph"/>
+      </w:pPr>
+      <w:r>
+        <w:t>Requests that return a list of resources may support paging. Pagination is based on cursor and not on page number. The cursor is opaque to the client and specified in either the ?before or ?after query parameter. For some resources, you can also set a custom page size with the ?limit parameter</w:t>
+      </w:r>
+    </w:p>
+    <w:p>
+      <w:pPr>
+        <w:pStyle w:val="ListParagraph"/>
+      </w:pPr>
+      <w:r>
+        <w:t>The actual page will specified by ?page parameter</w:t>
+      </w:r>
+      <w:bookmarkStart w:id="10" w:name="_GoBack"/>
       <w:bookmarkEnd w:id="10"/>
-      <w:r>
-        <w:br/>
-      </w:r>
-    </w:p>
-    <w:p>
-      <w:pPr>
-        <w:pStyle w:val="ListParagraph"/>
-      </w:pPr>
-      <w:r>
-        <w:t xml:space="preserve">Requests that return a list of resources may support paging. Pagination is based on cursor and not on page number. The cursor is opaque to the client and specified in either </w:t>
-      </w:r>
-      <w:proofErr w:type="gramStart"/>
-      <w:r>
-        <w:t>the ?before</w:t>
-      </w:r>
-      <w:proofErr w:type="gramEnd"/>
-      <w:r>
-        <w:t xml:space="preserve"> or ?after query parameter. For some resources, you can also set a custom page size with </w:t>
-      </w:r>
-      <w:proofErr w:type="gramStart"/>
-      <w:r>
-        <w:t>the ?limit</w:t>
-      </w:r>
-      <w:proofErr w:type="gramEnd"/>
-      <w:r>
-        <w:t xml:space="preserve"> parameter</w:t>
-      </w:r>
       <w:r>
         <w:br/>
       </w:r>
@@ -3302,15 +3237,7 @@
     </w:p>
     <w:p>
       <w:r>
-        <w:t>curl -v -X POST -H "Accept: application/json" -H "Content-Type: application/json</w:t>
-      </w:r>
-      <w:proofErr w:type="gramStart"/>
-      <w:r>
-        <w:t>"  -</w:t>
-      </w:r>
-      <w:proofErr w:type="gramEnd"/>
-      <w:r>
-        <w:t>H "Authorization: ${api_token}" -d ‘{</w:t>
+        <w:t>curl -v -X POST -H "Accept: application/json" -H "Content-Type: application/json"  -H "Authorization: ${api_token}" -d ‘{</w:t>
       </w:r>
     </w:p>
     <w:p>
@@ -3643,15 +3570,7 @@
     </w:p>
     <w:p>
       <w:r>
-        <w:t xml:space="preserve">  “token”</w:t>
-      </w:r>
-      <w:proofErr w:type="gramStart"/>
-      <w:r>
-        <w:t>:”AAAAAAAAAAAAAAA</w:t>
-      </w:r>
-      <w:proofErr w:type="gramEnd"/>
-      <w:r>
-        <w:t>”,</w:t>
+        <w:t xml:space="preserve">  “token”:”AAAAAAAAAAAAAAA”,</w:t>
       </w:r>
     </w:p>
     <w:p>
@@ -3681,13 +3600,8 @@
     <w:p/>
     <w:p>
       <w:r>
-        <w:t>GET /user/loginsession</w:t>
-      </w:r>
-      <w:proofErr w:type="gramStart"/>
-      <w:r>
-        <w:t>/:sessionToken</w:t>
-      </w:r>
-      <w:proofErr w:type="gramEnd"/>
+        <w:t>GET /user/loginsession/:sessionToken</w:t>
+      </w:r>
     </w:p>
     <w:p>
       <w:r>
@@ -3856,15 +3770,7 @@
     </w:p>
     <w:p>
       <w:r>
-        <w:t xml:space="preserve">  “token”</w:t>
-      </w:r>
-      <w:proofErr w:type="gramStart"/>
-      <w:r>
-        <w:t>:”AAAAAAAAAAAAAAA</w:t>
-      </w:r>
-      <w:proofErr w:type="gramEnd"/>
-      <w:r>
-        <w:t>”,</w:t>
+        <w:t xml:space="preserve">  “token”:”AAAAAAAAAAAAAAA”,</w:t>
       </w:r>
     </w:p>
     <w:p>
@@ -3897,13 +3803,8 @@
     <w:p/>
     <w:p>
       <w:r>
-        <w:t>DELETE /user/:id/loginsession</w:t>
-      </w:r>
-      <w:proofErr w:type="gramStart"/>
-      <w:r>
-        <w:t>/:token</w:t>
-      </w:r>
-      <w:proofErr w:type="gramEnd"/>
+        <w:t>DELETE /user/:id/loginsession/:token</w:t>
+      </w:r>
     </w:p>
     <w:p>
       <w:r>
@@ -4151,15 +4052,7 @@
         <w:t xml:space="preserve">. </w:t>
       </w:r>
       <w:r>
-        <w:t xml:space="preserve">This call </w:t>
-      </w:r>
-      <w:proofErr w:type="gramStart"/>
-      <w:r>
-        <w:t>do</w:t>
-      </w:r>
-      <w:proofErr w:type="gramEnd"/>
-      <w:r>
-        <w:t xml:space="preserve"> not expect new value of all property provided, it will o</w:t>
+        <w:t>This call do not expect new value of all property provided, it will o</w:t>
       </w:r>
       <w:r>
         <w:t xml:space="preserve">nly updates </w:t>
@@ -4628,15 +4521,7 @@
     </w:p>
     <w:p>
       <w:r>
-        <w:t>curl -v -X POST -H "Accept: application/json" -H "Content-Type: application/json</w:t>
-      </w:r>
-      <w:proofErr w:type="gramStart"/>
-      <w:r>
-        <w:t>"  -</w:t>
-      </w:r>
-      <w:proofErr w:type="gramEnd"/>
-      <w:r>
-        <w:t>H "Authorization: ${api_token}" -d ‘{</w:t>
+        <w:t>curl -v -X POST -H "Accept: application/json" -H "Content-Type: application/json"  -H "Authorization: ${api_token}" -d ‘{</w:t>
       </w:r>
     </w:p>
     <w:p>
@@ -4860,15 +4745,7 @@
     </w:p>
     <w:p>
       <w:r>
-        <w:t>curl -v -X GET -H "Accept: application/json" -H "Content-Type: application/json</w:t>
-      </w:r>
-      <w:proofErr w:type="gramStart"/>
-      <w:r>
-        <w:t>"  -</w:t>
-      </w:r>
-      <w:proofErr w:type="gramEnd"/>
-      <w:r>
-        <w:t>H "Authorization: ${api_token}" http://account.connoisseur.com/api/v1/user/1</w:t>
+        <w:t>curl -v -X GET -H "Accept: application/json" -H "Content-Type: application/json"  -H "Authorization: ${api_token}" http://account.connoisseur.com/api/v1/user/1</w:t>
       </w:r>
     </w:p>
     <w:p/>
@@ -5100,15 +4977,7 @@
     </w:p>
     <w:p>
       <w:r>
-        <w:t>curl -v -X GET -H "Accept: application/json" -H "Content-Type: application/json</w:t>
-      </w:r>
-      <w:proofErr w:type="gramStart"/>
-      <w:r>
-        <w:t>"  -</w:t>
-      </w:r>
-      <w:proofErr w:type="gramEnd"/>
-      <w:r>
-        <w:t>H "Authorization: ${api_token}" http://account.connoisseur.com/api/v1/user/1/bookmarks</w:t>
+        <w:t>curl -v -X GET -H "Accept: application/json" -H "Content-Type: application/json"  -H "Authorization: ${api_token}" http://account.connoisseur.com/api/v1/user/1/bookmarks</w:t>
       </w:r>
       <w:r>
         <w:t>/?offset=50</w:t>
@@ -5137,26 +5006,13 @@
     </w:p>
     <w:p>
       <w:r>
-        <w:t xml:space="preserve">  “bookmarks</w:t>
-      </w:r>
-      <w:proofErr w:type="gramStart"/>
-      <w:r>
-        <w:t>”:[</w:t>
-      </w:r>
-      <w:proofErr w:type="gramEnd"/>
+        <w:t xml:space="preserve">  “bookmarks”:[</w:t>
+      </w:r>
     </w:p>
     <w:p>
       <w:r>
         <w:tab/>
-        <w:t>{“restaurantId”</w:t>
-      </w:r>
-      <w:proofErr w:type="gramStart"/>
-      <w:r>
-        <w:t>:”Nana’s</w:t>
-      </w:r>
-      <w:proofErr w:type="gramEnd"/>
-      <w:r>
-        <w:t xml:space="preserve"> bakery”,”createDate”:</w:t>
+        <w:t>{“restaurantId”:”Nana’s bakery”,”createDate”:</w:t>
       </w:r>
       <w:r>
         <w:t xml:space="preserve"> </w:t>
@@ -5168,15 +5024,7 @@
     <w:p>
       <w:r>
         <w:tab/>
-        <w:t>{“restaurantId”</w:t>
-      </w:r>
-      <w:proofErr w:type="gramStart"/>
-      <w:r>
-        <w:t>:”Jerry’s</w:t>
-      </w:r>
-      <w:proofErr w:type="gramEnd"/>
-      <w:r>
-        <w:t xml:space="preserve"> awesome steak”,”createDate”:</w:t>
+        <w:t>{“restaurantId”:”Jerry’s awesome steak”,”createDate”:</w:t>
       </w:r>
       <w:r>
         <w:t xml:space="preserve"> </w:t>
@@ -5219,53 +5067,29 @@
     </w:p>
     <w:p>
       <w:r>
-        <w:t xml:space="preserve">  next</w:t>
-      </w:r>
-      <w:proofErr w:type="gramStart"/>
-      <w:r>
-        <w:t>:”http://account.connoisseur.com/api/v1/user/1/bookmarks/?offset=100</w:t>
-      </w:r>
-      <w:proofErr w:type="gramEnd"/>
-      <w:r>
-        <w:t>”</w:t>
-      </w:r>
-    </w:p>
-    <w:p>
-      <w:r>
-        <w:t xml:space="preserve">  prev</w:t>
-      </w:r>
-      <w:proofErr w:type="gramStart"/>
-      <w:r>
-        <w:t>:</w:t>
+        <w:t xml:space="preserve">  next:”http://account.connoisseur.com/api/v1/user/1/bookmarks/?offset=100”</w:t>
+      </w:r>
+    </w:p>
+    <w:p>
+      <w:r>
+        <w:t xml:space="preserve">  prev:</w:t>
       </w:r>
       <w:r>
         <w:t xml:space="preserve"> </w:t>
       </w:r>
       <w:r>
-        <w:t>”</w:t>
-      </w:r>
-      <w:proofErr w:type="gramEnd"/>
-      <w:r>
-        <w:t>http://account.connoisseur.com/api/v1/user/1/bookmarks/?offset=0”</w:t>
-      </w:r>
-    </w:p>
-    <w:p>
-      <w:r>
-        <w:t xml:space="preserve">  self</w:t>
-      </w:r>
-      <w:proofErr w:type="gramStart"/>
-      <w:r>
-        <w:t>:</w:t>
+        <w:t>”http://account.connoisseur.com/api/v1/user/1/bookmarks/?offset=0”</w:t>
+      </w:r>
+    </w:p>
+    <w:p>
+      <w:r>
+        <w:t xml:space="preserve">  self:</w:t>
       </w:r>
       <w:r>
         <w:t xml:space="preserve"> </w:t>
       </w:r>
       <w:r>
-        <w:t>”</w:t>
-      </w:r>
-      <w:proofErr w:type="gramEnd"/>
-      <w:r>
-        <w:t>http://account.connoisseur.com/api/v1/user/1/bookmarks/?offset=50”</w:t>
+        <w:t>”http://account.connoisseur.com/api/v1/user/1/bookmarks/?offset=50”</w:t>
       </w:r>
     </w:p>
     <w:p>
@@ -5456,15 +5280,7 @@
     </w:p>
     <w:p>
       <w:r>
-        <w:t>curl -v -X GET -H "Accept: application/json" -H "Content-Type: application/json</w:t>
-      </w:r>
-      <w:proofErr w:type="gramStart"/>
-      <w:r>
-        <w:t>"  -</w:t>
-      </w:r>
-      <w:proofErr w:type="gramEnd"/>
-      <w:r>
-        <w:t>H "Authorization: ${api_token}" http://account.connoisseur.com/api/v1/user/1/ratings/?offset=50</w:t>
+        <w:t>curl -v -X GET -H "Accept: application/json" -H "Content-Type: application/json"  -H "Authorization: ${api_token}" http://account.connoisseur.com/api/v1/user/1/ratings/?offset=50</w:t>
       </w:r>
     </w:p>
     <w:p/>
@@ -5490,26 +5306,13 @@
     </w:p>
     <w:p>
       <w:r>
-        <w:t xml:space="preserve">  “bookmarks</w:t>
-      </w:r>
-      <w:proofErr w:type="gramStart"/>
-      <w:r>
-        <w:t>”:[</w:t>
-      </w:r>
-      <w:proofErr w:type="gramEnd"/>
+        <w:t xml:space="preserve">  “bookmarks”:[</w:t>
+      </w:r>
     </w:p>
     <w:p>
       <w:r>
         <w:tab/>
-        <w:t>{“restaurantId”</w:t>
-      </w:r>
-      <w:proofErr w:type="gramStart"/>
-      <w:r>
-        <w:t>:”Nana’s</w:t>
-      </w:r>
-      <w:proofErr w:type="gramEnd"/>
-      <w:r>
-        <w:t xml:space="preserve"> bakery”,”createDate”:</w:t>
+        <w:t>{“restaurantId”:”Nana’s bakery”,”createDate”:</w:t>
       </w:r>
       <w:r>
         <w:t xml:space="preserve"> </w:t>
@@ -5521,15 +5324,7 @@
     <w:p>
       <w:r>
         <w:tab/>
-        <w:t>{“restaurantId”</w:t>
-      </w:r>
-      <w:proofErr w:type="gramStart"/>
-      <w:r>
-        <w:t>:”Jerry’s</w:t>
-      </w:r>
-      <w:proofErr w:type="gramEnd"/>
-      <w:r>
-        <w:t xml:space="preserve"> awesome steak”,”createDate”:</w:t>
+        <w:t>{“restaurantId”:”Jerry’s awesome steak”,”createDate”:</w:t>
       </w:r>
       <w:r>
         <w:t xml:space="preserve"> </w:t>
@@ -5566,53 +5361,29 @@
     </w:p>
     <w:p>
       <w:r>
-        <w:t xml:space="preserve">  next</w:t>
-      </w:r>
-      <w:proofErr w:type="gramStart"/>
-      <w:r>
-        <w:t>:”http://account.connoisseur.com/api/v1/user/1/ratings/?offset=100</w:t>
-      </w:r>
-      <w:proofErr w:type="gramEnd"/>
-      <w:r>
-        <w:t>”</w:t>
-      </w:r>
-    </w:p>
-    <w:p>
-      <w:r>
-        <w:t xml:space="preserve">  prev</w:t>
-      </w:r>
-      <w:proofErr w:type="gramStart"/>
-      <w:r>
-        <w:t>:</w:t>
+        <w:t xml:space="preserve">  next:”http://account.connoisseur.com/api/v1/user/1/ratings/?offset=100”</w:t>
+      </w:r>
+    </w:p>
+    <w:p>
+      <w:r>
+        <w:t xml:space="preserve">  prev:</w:t>
       </w:r>
       <w:r>
         <w:t xml:space="preserve"> </w:t>
       </w:r>
       <w:r>
-        <w:t>”</w:t>
-      </w:r>
-      <w:proofErr w:type="gramEnd"/>
-      <w:r>
-        <w:t>http://account.connoisseur.com/api/v1/user/1/ratings/?offset=0”</w:t>
-      </w:r>
-    </w:p>
-    <w:p>
-      <w:r>
-        <w:t xml:space="preserve">  self</w:t>
-      </w:r>
-      <w:proofErr w:type="gramStart"/>
-      <w:r>
-        <w:t>:</w:t>
+        <w:t>”http://account.connoisseur.com/api/v1/user/1/ratings/?offset=0”</w:t>
+      </w:r>
+    </w:p>
+    <w:p>
+      <w:r>
+        <w:t xml:space="preserve">  self:</w:t>
       </w:r>
       <w:r>
         <w:t xml:space="preserve"> </w:t>
       </w:r>
       <w:r>
-        <w:t>”</w:t>
-      </w:r>
-      <w:proofErr w:type="gramEnd"/>
-      <w:r>
-        <w:t>http://account.connoisseur.com/api/v1/user/1/ratings/?offset=50”</w:t>
+        <w:t>”http://account.connoisseur.com/api/v1/user/1/ratings/?offset=50”</w:t>
       </w:r>
     </w:p>
     <w:p>
@@ -5888,23 +5659,13 @@
     </w:p>
     <w:p>
       <w:r>
-        <w:t>DELETE /user/:id/bookmarks</w:t>
-      </w:r>
-      <w:proofErr w:type="gramStart"/>
-      <w:r>
-        <w:t>/:restaurantId</w:t>
-      </w:r>
-      <w:proofErr w:type="gramEnd"/>
-    </w:p>
-    <w:p>
-      <w:r>
-        <w:t>DELETE /me/bookmarks</w:t>
-      </w:r>
-      <w:proofErr w:type="gramStart"/>
-      <w:r>
-        <w:t>/:restaurantId</w:t>
-      </w:r>
-      <w:proofErr w:type="gramEnd"/>
+        <w:t>DELETE /user/:id/bookmarks/:restaurantId</w:t>
+      </w:r>
+    </w:p>
+    <w:p>
+      <w:r>
+        <w:t>DELETE /me/bookmarks/:restaurantId</w:t>
+      </w:r>
     </w:p>
     <w:p/>
     <w:p>
@@ -6154,15 +5915,7 @@
     </w:p>
     <w:p>
       <w:r>
-        <w:t>GET /user/:id/recommends</w:t>
-      </w:r>
-      <w:proofErr w:type="gramStart"/>
-      <w:r>
-        <w:t>/?location</w:t>
-      </w:r>
-      <w:proofErr w:type="gramEnd"/>
-      <w:r>
-        <w:t>=xx&amp;keyword=xx</w:t>
+        <w:t>GET /user/:id/recommends/?location=xx&amp;keyword=xx</w:t>
       </w:r>
     </w:p>
     <w:p/>
@@ -6318,15 +6071,7 @@
     </w:p>
     <w:p>
       <w:r>
-        <w:t>GET /restaurant</w:t>
-      </w:r>
-      <w:proofErr w:type="gramStart"/>
-      <w:r>
-        <w:t>/?filter</w:t>
-      </w:r>
-      <w:proofErr w:type="gramEnd"/>
-      <w:r>
-        <w:t>=</w:t>
+        <w:t>GET /restaurant/?filter=</w:t>
       </w:r>
     </w:p>
     <w:p>
@@ -6407,13 +6152,8 @@
     </w:p>
     <w:p>
       <w:r>
-        <w:t>GET /rating</w:t>
-      </w:r>
-      <w:proofErr w:type="gramStart"/>
-      <w:r>
-        <w:t>/:restaurantid</w:t>
-      </w:r>
-      <w:proofErr w:type="gramEnd"/>
+        <w:t>GET /rating/:restaurantid</w:t>
+      </w:r>
     </w:p>
     <w:p/>
     <w:p>

</xml_diff>